<commit_message>
built sources, see CHANGELOG here https://github.com/sirfoga/raceup.github.io/blob/master/CHANGELOG.md for more info
</commit_message>
<xml_diff>
--- a/en/tmp/contenuti.docx
+++ b/en/tmp/contenuti.docx
@@ -1098,13 +1098,13 @@
       <w:pPr>
         <w:pStyle w:val="Normal"/>
         <w:rPr>
-          <w:rFonts w:asciiTheme="minorHAnsi" w:cstheme="minorBidi" w:eastAsiaTheme="minorHAnsi" w:hAnsiTheme="minorHAnsi"/>
-          <w:highlight w:val="green"/>
-        </w:rPr>
-      </w:pPr>
-      <w:r>
-        <w:rPr>
-          <w:rFonts w:asciiTheme="minorHAnsi" w:cstheme="minorBidi" w:eastAsiaTheme="minorHAnsi" w:hAnsiTheme="minorHAnsi"/>
+          <w:rFonts w:ascii="Calibri" w:hAnsi="Calibri" w:eastAsia="Calibri" w:cs="" w:asciiTheme="minorHAnsi" w:cstheme="minorBidi" w:eastAsiaTheme="minorHAnsi" w:hAnsiTheme="minorHAnsi"/>
+          <w:highlight w:val="green"/>
+        </w:rPr>
+      </w:pPr>
+      <w:r>
+        <w:rPr>
+          <w:rFonts w:eastAsia="Calibri" w:cs="" w:cstheme="minorBidi" w:eastAsiaTheme="minorHAnsi"/>
           <w:highlight w:val="green"/>
         </w:rPr>
         <w:t xml:space="preserve">La nostra missione è sempre stata quella di andare oltre le frontiere e gli stereotipi di studenti e giovani professionisti e realizzare, attraverso la nostra creatività, caparbietà e anche grazie alla nostra giovane età, delle auto da corsa che sono perfettamente in linea con gli alti standard tecnologici e innovativi del mondo dell’automotive. Noi siamo la prossima generazione di esperti e grazie al progetto della Formula Student ci avviciniamo giorno dopo giorno, passo dopo passo, bullone dopo bullone, al nostro destino. </w:t>
@@ -1114,13 +1114,13 @@
       <w:pPr>
         <w:pStyle w:val="Normal"/>
         <w:rPr>
-          <w:rFonts w:asciiTheme="minorHAnsi" w:cstheme="minorBidi" w:eastAsiaTheme="minorHAnsi" w:hAnsiTheme="minorHAnsi"/>
-          <w:highlight w:val="green"/>
-        </w:rPr>
-      </w:pPr>
-      <w:r>
-        <w:rPr>
-          <w:rFonts w:asciiTheme="minorHAnsi" w:cstheme="minorBidi" w:eastAsiaTheme="minorHAnsi" w:hAnsiTheme="minorHAnsi"/>
+          <w:rFonts w:ascii="Calibri" w:hAnsi="Calibri" w:eastAsia="Calibri" w:cs="" w:asciiTheme="minorHAnsi" w:cstheme="minorBidi" w:eastAsiaTheme="minorHAnsi" w:hAnsiTheme="minorHAnsi"/>
+          <w:highlight w:val="green"/>
+        </w:rPr>
+      </w:pPr>
+      <w:r>
+        <w:rPr>
+          <w:rFonts w:eastAsia="Calibri" w:cs="" w:cstheme="minorBidi" w:eastAsiaTheme="minorHAnsi"/>
           <w:highlight w:val="green"/>
         </w:rPr>
         <w:t xml:space="preserve">Il Race UP team è una delle squadre universitarie di Formula Student più importanti d’Italia. Il nostro impegno e la competenza acquisita in 12 anni di attività, ci hanno portato a distinguerci in diverse competizioni europee, alcune delle quali raggiungono i 5000 partecipanti: </w:t>
@@ -1130,20 +1130,20 @@
       <w:pPr>
         <w:pStyle w:val="Normal"/>
         <w:rPr>
-          <w:rFonts w:asciiTheme="minorHAnsi" w:cstheme="minorBidi" w:eastAsiaTheme="minorHAnsi" w:hAnsiTheme="minorHAnsi"/>
-          <w:highlight w:val="green"/>
-        </w:rPr>
-      </w:pPr>
-      <w:r>
-        <w:rPr>
-          <w:rFonts w:asciiTheme="minorHAnsi" w:cstheme="minorBidi" w:eastAsiaTheme="minorHAnsi" w:hAnsiTheme="minorHAnsi"/>
+          <w:rFonts w:ascii="Calibri" w:hAnsi="Calibri" w:eastAsia="Calibri" w:cs="" w:asciiTheme="minorHAnsi" w:cstheme="minorBidi" w:eastAsiaTheme="minorHAnsi" w:hAnsiTheme="minorHAnsi"/>
+          <w:highlight w:val="green"/>
+        </w:rPr>
+      </w:pPr>
+      <w:r>
+        <w:rPr>
+          <w:rFonts w:eastAsia="Calibri" w:cs="" w:cstheme="minorBidi" w:eastAsiaTheme="minorHAnsi"/>
           <w:highlight w:val="green"/>
         </w:rPr>
         <w:t xml:space="preserve">• </w:t>
       </w:r>
       <w:r>
         <w:rPr>
-          <w:rFonts w:asciiTheme="minorHAnsi" w:cstheme="minorBidi" w:eastAsiaTheme="minorHAnsi" w:hAnsiTheme="minorHAnsi"/>
+          <w:rFonts w:eastAsia="Calibri" w:cs="" w:cstheme="minorBidi" w:eastAsiaTheme="minorHAnsi"/>
           <w:highlight w:val="green"/>
         </w:rPr>
         <w:t xml:space="preserve">Formula Student Germany (Hockenheim) </w:t>
@@ -1153,20 +1153,20 @@
       <w:pPr>
         <w:pStyle w:val="Normal"/>
         <w:rPr>
-          <w:rFonts w:asciiTheme="minorHAnsi" w:cstheme="minorBidi" w:eastAsiaTheme="minorHAnsi" w:hAnsiTheme="minorHAnsi"/>
-          <w:highlight w:val="green"/>
-        </w:rPr>
-      </w:pPr>
-      <w:r>
-        <w:rPr>
-          <w:rFonts w:asciiTheme="minorHAnsi" w:cstheme="minorBidi" w:eastAsiaTheme="minorHAnsi" w:hAnsiTheme="minorHAnsi"/>
+          <w:rFonts w:ascii="Calibri" w:hAnsi="Calibri" w:eastAsia="Calibri" w:cs="" w:asciiTheme="minorHAnsi" w:cstheme="minorBidi" w:eastAsiaTheme="minorHAnsi" w:hAnsiTheme="minorHAnsi"/>
+          <w:highlight w:val="green"/>
+        </w:rPr>
+      </w:pPr>
+      <w:r>
+        <w:rPr>
+          <w:rFonts w:eastAsia="Calibri" w:cs="" w:cstheme="minorBidi" w:eastAsiaTheme="minorHAnsi"/>
           <w:highlight w:val="green"/>
         </w:rPr>
         <w:t xml:space="preserve">• </w:t>
       </w:r>
       <w:r>
         <w:rPr>
-          <w:rFonts w:asciiTheme="minorHAnsi" w:cstheme="minorBidi" w:eastAsiaTheme="minorHAnsi" w:hAnsiTheme="minorHAnsi"/>
+          <w:rFonts w:eastAsia="Calibri" w:cs="" w:cstheme="minorBidi" w:eastAsiaTheme="minorHAnsi"/>
           <w:highlight w:val="green"/>
         </w:rPr>
         <w:t>Formula Student Italy (Autodromo Riccardo Paletti)</w:t>
@@ -1176,13 +1176,13 @@
       <w:pPr>
         <w:pStyle w:val="Normal"/>
         <w:rPr>
-          <w:rFonts w:asciiTheme="minorHAnsi" w:cstheme="minorBidi" w:eastAsiaTheme="minorHAnsi" w:hAnsiTheme="minorHAnsi"/>
-          <w:highlight w:val="green"/>
-        </w:rPr>
-      </w:pPr>
-      <w:r>
-        <w:rPr>
-          <w:rFonts w:asciiTheme="minorHAnsi" w:cstheme="minorBidi" w:eastAsiaTheme="minorHAnsi" w:hAnsiTheme="minorHAnsi"/>
+          <w:rFonts w:ascii="Calibri" w:hAnsi="Calibri" w:eastAsia="Calibri" w:cs="" w:asciiTheme="minorHAnsi" w:cstheme="minorBidi" w:eastAsiaTheme="minorHAnsi" w:hAnsiTheme="minorHAnsi"/>
+          <w:highlight w:val="green"/>
+        </w:rPr>
+      </w:pPr>
+      <w:r>
+        <w:rPr>
+          <w:rFonts w:eastAsia="Calibri" w:cs="" w:cstheme="minorBidi" w:eastAsiaTheme="minorHAnsi"/>
           <w:highlight w:val="green"/>
         </w:rPr>
         <w:t xml:space="preserve">Ogni anno partecipiamo anche ad eventi che portano maggiore visibilità ai nostri partner, non solo nel nostro territorio, ma anche all’estero: </w:t>
@@ -1192,20 +1192,20 @@
       <w:pPr>
         <w:pStyle w:val="Normal"/>
         <w:rPr>
-          <w:rFonts w:asciiTheme="minorHAnsi" w:cstheme="minorBidi" w:eastAsiaTheme="minorHAnsi" w:hAnsiTheme="minorHAnsi"/>
-          <w:highlight w:val="green"/>
-        </w:rPr>
-      </w:pPr>
-      <w:r>
-        <w:rPr>
-          <w:rFonts w:asciiTheme="minorHAnsi" w:cstheme="minorBidi" w:eastAsiaTheme="minorHAnsi" w:hAnsiTheme="minorHAnsi"/>
+          <w:rFonts w:ascii="Calibri" w:hAnsi="Calibri" w:eastAsia="Calibri" w:cs="" w:asciiTheme="minorHAnsi" w:cstheme="minorBidi" w:eastAsiaTheme="minorHAnsi" w:hAnsiTheme="minorHAnsi"/>
+          <w:highlight w:val="green"/>
+        </w:rPr>
+      </w:pPr>
+      <w:r>
+        <w:rPr>
+          <w:rFonts w:eastAsia="Calibri" w:cs="" w:cstheme="minorBidi" w:eastAsiaTheme="minorHAnsi"/>
           <w:highlight w:val="green"/>
         </w:rPr>
         <w:t xml:space="preserve">• </w:t>
       </w:r>
       <w:r>
         <w:rPr>
-          <w:rFonts w:asciiTheme="minorHAnsi" w:cstheme="minorBidi" w:eastAsiaTheme="minorHAnsi" w:hAnsiTheme="minorHAnsi"/>
+          <w:rFonts w:eastAsia="Calibri" w:cs="" w:cstheme="minorBidi" w:eastAsiaTheme="minorHAnsi"/>
           <w:highlight w:val="green"/>
         </w:rPr>
         <w:t>Fiere internazionali di settore (Mec-Spe)</w:t>
@@ -1215,20 +1215,20 @@
       <w:pPr>
         <w:pStyle w:val="Normal"/>
         <w:rPr>
-          <w:rFonts w:asciiTheme="minorHAnsi" w:cstheme="minorBidi" w:eastAsiaTheme="minorHAnsi" w:hAnsiTheme="minorHAnsi"/>
-          <w:highlight w:val="green"/>
-        </w:rPr>
-      </w:pPr>
-      <w:r>
-        <w:rPr>
-          <w:rFonts w:asciiTheme="minorHAnsi" w:cstheme="minorBidi" w:eastAsiaTheme="minorHAnsi" w:hAnsiTheme="minorHAnsi"/>
+          <w:rFonts w:ascii="Calibri" w:hAnsi="Calibri" w:eastAsia="Calibri" w:cs="" w:asciiTheme="minorHAnsi" w:cstheme="minorBidi" w:eastAsiaTheme="minorHAnsi" w:hAnsiTheme="minorHAnsi"/>
+          <w:highlight w:val="green"/>
+        </w:rPr>
+      </w:pPr>
+      <w:r>
+        <w:rPr>
+          <w:rFonts w:eastAsia="Calibri" w:cs="" w:cstheme="minorBidi" w:eastAsiaTheme="minorHAnsi"/>
           <w:highlight w:val="green"/>
         </w:rPr>
         <w:t xml:space="preserve">• </w:t>
       </w:r>
       <w:r>
         <w:rPr>
-          <w:rFonts w:asciiTheme="minorHAnsi" w:cstheme="minorBidi" w:eastAsiaTheme="minorHAnsi" w:hAnsiTheme="minorHAnsi"/>
+          <w:rFonts w:eastAsia="Calibri" w:cs="" w:cstheme="minorBidi" w:eastAsiaTheme="minorHAnsi"/>
           <w:highlight w:val="green"/>
         </w:rPr>
         <w:t xml:space="preserve">Notte dei ricercatori </w:t>
@@ -1238,20 +1238,20 @@
       <w:pPr>
         <w:pStyle w:val="Normal"/>
         <w:rPr>
-          <w:rFonts w:asciiTheme="minorHAnsi" w:cstheme="minorBidi" w:eastAsiaTheme="minorHAnsi" w:hAnsiTheme="minorHAnsi"/>
-          <w:highlight w:val="green"/>
-        </w:rPr>
-      </w:pPr>
-      <w:r>
-        <w:rPr>
-          <w:rFonts w:asciiTheme="minorHAnsi" w:cstheme="minorBidi" w:eastAsiaTheme="minorHAnsi" w:hAnsiTheme="minorHAnsi"/>
+          <w:rFonts w:ascii="Calibri" w:hAnsi="Calibri" w:eastAsia="Calibri" w:cs="" w:asciiTheme="minorHAnsi" w:cstheme="minorBidi" w:eastAsiaTheme="minorHAnsi" w:hAnsiTheme="minorHAnsi"/>
+          <w:highlight w:val="green"/>
+        </w:rPr>
+      </w:pPr>
+      <w:r>
+        <w:rPr>
+          <w:rFonts w:eastAsia="Calibri" w:cs="" w:cstheme="minorBidi" w:eastAsiaTheme="minorHAnsi"/>
           <w:highlight w:val="green"/>
         </w:rPr>
         <w:t xml:space="preserve">• </w:t>
       </w:r>
       <w:r>
         <w:rPr>
-          <w:rFonts w:asciiTheme="minorHAnsi" w:cstheme="minorBidi" w:eastAsiaTheme="minorHAnsi" w:hAnsiTheme="minorHAnsi"/>
+          <w:rFonts w:eastAsia="Calibri" w:cs="" w:cstheme="minorBidi" w:eastAsiaTheme="minorHAnsi"/>
           <w:highlight w:val="green"/>
         </w:rPr>
         <w:t xml:space="preserve">Galileo Festival </w:t>
@@ -1261,20 +1261,20 @@
       <w:pPr>
         <w:pStyle w:val="Normal"/>
         <w:rPr>
-          <w:rFonts w:asciiTheme="minorHAnsi" w:cstheme="minorBidi" w:eastAsiaTheme="minorHAnsi" w:hAnsiTheme="minorHAnsi"/>
-          <w:highlight w:val="green"/>
-        </w:rPr>
-      </w:pPr>
-      <w:r>
-        <w:rPr>
-          <w:rFonts w:asciiTheme="minorHAnsi" w:cstheme="minorBidi" w:eastAsiaTheme="minorHAnsi" w:hAnsiTheme="minorHAnsi"/>
+          <w:rFonts w:ascii="Calibri" w:hAnsi="Calibri" w:eastAsia="Calibri" w:cs="" w:asciiTheme="minorHAnsi" w:cstheme="minorBidi" w:eastAsiaTheme="minorHAnsi" w:hAnsiTheme="minorHAnsi"/>
+          <w:highlight w:val="green"/>
+        </w:rPr>
+      </w:pPr>
+      <w:r>
+        <w:rPr>
+          <w:rFonts w:eastAsia="Calibri" w:cs="" w:cstheme="minorBidi" w:eastAsiaTheme="minorHAnsi"/>
           <w:highlight w:val="green"/>
         </w:rPr>
         <w:t xml:space="preserve">• </w:t>
       </w:r>
       <w:r>
         <w:rPr>
-          <w:rFonts w:asciiTheme="minorHAnsi" w:cstheme="minorBidi" w:eastAsiaTheme="minorHAnsi" w:hAnsiTheme="minorHAnsi"/>
+          <w:rFonts w:eastAsia="Calibri" w:cs="" w:cstheme="minorBidi" w:eastAsiaTheme="minorHAnsi"/>
           <w:highlight w:val="green"/>
         </w:rPr>
         <w:t xml:space="preserve">Sperimentando </w:t>
@@ -1284,20 +1284,20 @@
       <w:pPr>
         <w:pStyle w:val="Normal"/>
         <w:rPr>
-          <w:rFonts w:asciiTheme="minorHAnsi" w:cstheme="minorBidi" w:eastAsiaTheme="minorHAnsi" w:hAnsiTheme="minorHAnsi"/>
-          <w:highlight w:val="green"/>
-        </w:rPr>
-      </w:pPr>
-      <w:r>
-        <w:rPr>
-          <w:rFonts w:asciiTheme="minorHAnsi" w:cstheme="minorBidi" w:eastAsiaTheme="minorHAnsi" w:hAnsiTheme="minorHAnsi"/>
+          <w:rFonts w:ascii="Calibri" w:hAnsi="Calibri" w:eastAsia="Calibri" w:cs="" w:asciiTheme="minorHAnsi" w:cstheme="minorBidi" w:eastAsiaTheme="minorHAnsi" w:hAnsiTheme="minorHAnsi"/>
+          <w:highlight w:val="green"/>
+        </w:rPr>
+      </w:pPr>
+      <w:r>
+        <w:rPr>
+          <w:rFonts w:eastAsia="Calibri" w:cs="" w:cstheme="minorBidi" w:eastAsiaTheme="minorHAnsi"/>
           <w:highlight w:val="green"/>
         </w:rPr>
         <w:t xml:space="preserve">• </w:t>
       </w:r>
       <w:r>
         <w:rPr>
-          <w:rFonts w:asciiTheme="minorHAnsi" w:cstheme="minorBidi" w:eastAsiaTheme="minorHAnsi" w:hAnsiTheme="minorHAnsi"/>
+          <w:rFonts w:eastAsia="Calibri" w:cs="" w:cstheme="minorBidi" w:eastAsiaTheme="minorHAnsi"/>
           <w:highlight w:val="green"/>
         </w:rPr>
         <w:t>TE</w:t>
@@ -1306,7 +1306,7 @@
       <w:bookmarkEnd w:id="0"/>
       <w:r>
         <w:rPr>
-          <w:rFonts w:asciiTheme="minorHAnsi" w:cstheme="minorBidi" w:eastAsiaTheme="minorHAnsi" w:hAnsiTheme="minorHAnsi"/>
+          <w:rFonts w:eastAsia="Calibri" w:cs="" w:cstheme="minorBidi" w:eastAsiaTheme="minorHAnsi"/>
           <w:highlight w:val="green"/>
         </w:rPr>
         <w:t>Dx</w:t>
@@ -1316,13 +1316,13 @@
       <w:pPr>
         <w:pStyle w:val="Normal"/>
         <w:rPr>
-          <w:rFonts w:asciiTheme="minorHAnsi" w:cstheme="minorBidi" w:eastAsiaTheme="minorHAnsi" w:hAnsiTheme="minorHAnsi"/>
-          <w:highlight w:val="green"/>
-        </w:rPr>
-      </w:pPr>
-      <w:r>
-        <w:rPr>
-          <w:rFonts w:asciiTheme="minorHAnsi" w:cstheme="minorBidi" w:eastAsiaTheme="minorHAnsi" w:hAnsiTheme="minorHAnsi"/>
+          <w:rFonts w:ascii="Calibri" w:hAnsi="Calibri" w:eastAsia="Calibri" w:cs="" w:asciiTheme="minorHAnsi" w:cstheme="minorBidi" w:eastAsiaTheme="minorHAnsi" w:hAnsiTheme="minorHAnsi"/>
+          <w:highlight w:val="green"/>
+        </w:rPr>
+      </w:pPr>
+      <w:r>
+        <w:rPr>
+          <w:rFonts w:eastAsia="Calibri" w:cs="" w:cstheme="minorBidi" w:eastAsiaTheme="minorHAnsi"/>
           <w:highlight w:val="green"/>
         </w:rPr>
         <w:t>L’impegno quotidiano sul campo e il supporto dell’Università di Padova non sono però sufficienti per far correre questo sogno al meglio. Per questo la collaborazione con realtà aziendali locali, nazionali e internazionali che ci consentono di usufruire delle loro risorse, tecnologie e know-how è fondamentale per la buona riuscita dello stesso, in tutte le sue fasi, dalla progettazione all’accensione dei motori.</w:t>
@@ -1332,13 +1332,13 @@
       <w:pPr>
         <w:pStyle w:val="Normal"/>
         <w:rPr>
-          <w:rFonts w:asciiTheme="minorHAnsi" w:cstheme="minorBidi" w:eastAsiaTheme="minorHAnsi" w:hAnsiTheme="minorHAnsi"/>
-          <w:highlight w:val="green"/>
-        </w:rPr>
-      </w:pPr>
-      <w:r>
-        <w:rPr>
-          <w:rFonts w:asciiTheme="minorHAnsi" w:cstheme="minorBidi" w:eastAsiaTheme="minorHAnsi" w:hAnsiTheme="minorHAnsi"/>
+          <w:rFonts w:ascii="Calibri" w:hAnsi="Calibri" w:eastAsia="Calibri" w:cs="" w:asciiTheme="minorHAnsi" w:cstheme="minorBidi" w:eastAsiaTheme="minorHAnsi" w:hAnsiTheme="minorHAnsi"/>
+          <w:highlight w:val="green"/>
+        </w:rPr>
+      </w:pPr>
+      <w:r>
+        <w:rPr>
+          <w:rFonts w:eastAsia="Calibri" w:cs="" w:cstheme="minorBidi" w:eastAsiaTheme="minorHAnsi"/>
           <w:highlight w:val="green"/>
         </w:rPr>
         <w:t>Collaborare con noi porta il futuro sempre più vicino.</w:t>
@@ -1363,20 +1363,20 @@
       <w:pPr>
         <w:pStyle w:val="Normal"/>
         <w:rPr>
-          <w:rFonts w:asciiTheme="minorHAnsi" w:cstheme="minorBidi" w:eastAsiaTheme="minorHAnsi" w:hAnsiTheme="minorHAnsi"/>
-          <w:highlight w:val="green"/>
-        </w:rPr>
-      </w:pPr>
-      <w:r>
-        <w:rPr>
-          <w:rFonts w:asciiTheme="minorHAnsi" w:cstheme="minorBidi" w:eastAsiaTheme="minorHAnsi" w:hAnsiTheme="minorHAnsi"/>
+          <w:rFonts w:ascii="Calibri" w:hAnsi="Calibri" w:eastAsia="Calibri" w:cs="" w:asciiTheme="minorHAnsi" w:cstheme="minorBidi" w:eastAsiaTheme="minorHAnsi" w:hAnsiTheme="minorHAnsi"/>
+          <w:highlight w:val="green"/>
+        </w:rPr>
+      </w:pPr>
+      <w:r>
+        <w:rPr>
+          <w:rFonts w:eastAsia="Calibri" w:cs="" w:cstheme="minorBidi" w:eastAsiaTheme="minorHAnsi"/>
           <w:highlight w:val="green"/>
         </w:rPr>
         <w:t>“</w:t>
       </w:r>
       <w:r>
         <w:rPr>
-          <w:rFonts w:asciiTheme="minorHAnsi" w:cstheme="minorBidi" w:eastAsiaTheme="minorHAnsi" w:hAnsiTheme="minorHAnsi"/>
+          <w:rFonts w:eastAsia="Calibri" w:cs="" w:cstheme="minorBidi" w:eastAsiaTheme="minorHAnsi"/>
           <w:highlight w:val="green"/>
         </w:rPr>
         <w:t>L’incontro con gli studenti di Race Up è stato stimolante fin dal primo approccio. Un gruppo coeso composto da studenti provenienti non solo dalla facoltà di Ingegneria, ma anche da Economia e Comunicazione, per portare avanti assieme il progetto a 360°. Il risultato della loro costante crescita è il miglior frutto che uno sponsor possa cogliere!” Alberto da Rin Betta, Founder, Efesto Lab</w:t>
@@ -1386,20 +1386,20 @@
       <w:pPr>
         <w:pStyle w:val="Normal"/>
         <w:rPr>
-          <w:rFonts w:asciiTheme="minorHAnsi" w:cstheme="minorBidi" w:eastAsiaTheme="minorHAnsi" w:hAnsiTheme="minorHAnsi"/>
-          <w:highlight w:val="green"/>
-        </w:rPr>
-      </w:pPr>
-      <w:r>
-        <w:rPr>
-          <w:rFonts w:asciiTheme="minorHAnsi" w:cstheme="minorBidi" w:eastAsiaTheme="minorHAnsi" w:hAnsiTheme="minorHAnsi"/>
+          <w:rFonts w:ascii="Calibri" w:hAnsi="Calibri" w:eastAsia="Calibri" w:cs="" w:asciiTheme="minorHAnsi" w:cstheme="minorBidi" w:eastAsiaTheme="minorHAnsi" w:hAnsiTheme="minorHAnsi"/>
+          <w:highlight w:val="green"/>
+        </w:rPr>
+      </w:pPr>
+      <w:r>
+        <w:rPr>
+          <w:rFonts w:eastAsia="Calibri" w:cs="" w:cstheme="minorBidi" w:eastAsiaTheme="minorHAnsi"/>
           <w:highlight w:val="green"/>
         </w:rPr>
         <w:t>“</w:t>
       </w:r>
       <w:r>
         <w:rPr>
-          <w:rFonts w:asciiTheme="minorHAnsi" w:cstheme="minorBidi" w:eastAsiaTheme="minorHAnsi" w:hAnsiTheme="minorHAnsi"/>
+          <w:rFonts w:eastAsia="Calibri" w:cs="" w:cstheme="minorBidi" w:eastAsiaTheme="minorHAnsi"/>
           <w:highlight w:val="green"/>
         </w:rPr>
         <w:t>Per OZ Sviluppo e Ricerca sono fondamentali come lo sono spirito di squadra e fame di vittorie che contraddistinguono tutti i suoi collaboratori. Con questi principi la nostra Azienda sostiene e mette a disposizione risorse e lavoro per Race Up. Sappiamo quanto sia complesso progettare un prodotto performante e mantenere vivo uno spirito critico, pronto ad individuare criticità e soluzioni per i miglioramenti. Solo così si possono raggiungere importanti traguardi. Non si tratta solo di un progetto formativo ma di una formazione che avrà grande influenza per la  vita lavorativa dei componenti Race Up” Romano Reffo, HR e Safety Manager, O.Z. Spa</w:t>
@@ -1455,6 +1455,7 @@
       <w:r>
         <w:rPr>
           <w:rFonts w:cs="Calibri" w:cstheme="minorHAnsi"/>
+          <w:highlight w:val="green"/>
         </w:rPr>
         <w:t>Sei uno studente di Ingegneria, di Economia, di Scienze della comunicazione e sei stanco di stare solo sui libri senza mai vedere ciò che impari applicato alla realtà? Sei disposto a spendere del tempo, molto tempo, per poterti distinguere dalla massa una volta terminata l’Università perché hai imparato, perché sai già lavorare? Sei appassionato di macchine? Vorresti poter dire di averne costruita una? Vuoi competere con i più forti al mondo? Vuoi avere la possibilità di conoscere importanti personalità che lavorano in grandi multinazionali dove magari hai sempre sognato di lavorare o che insegnano nell’Università dei tuoi sogni? Vuoi sognare e lottare perché il tuo diventi realtà?</w:t>
       </w:r>
@@ -1469,6 +1470,7 @@
       <w:r>
         <w:rPr>
           <w:rFonts w:cs="Calibri" w:cstheme="minorHAnsi"/>
+          <w:highlight w:val="green"/>
         </w:rPr>
         <w:t>Il Race UP Team fa per te!</w:t>
       </w:r>
@@ -1476,11 +1478,15 @@
     <w:p>
       <w:pPr>
         <w:pStyle w:val="Normal"/>
-        <w:rPr/>
+        <w:rPr>
+          <w:rFonts w:cstheme="minorHAnsi"/>
+          <w:highlight w:val="green"/>
+        </w:rPr>
       </w:pPr>
       <w:r>
         <w:rPr>
           <w:rFonts w:cs="Calibri" w:cstheme="minorHAnsi"/>
+          <w:highlight w:val="green"/>
         </w:rPr>
         <w:t>Ogni anno a settembre si apre il recruitment. Visita il nostro sito per vedere quale reparto è più adatto a te! Ti aspettiamo!</w:t>
       </w:r>

</xml_diff>